<commit_message>
A little bit of reorganizing
Just reorganizing the files a little.
</commit_message>
<xml_diff>
--- a/Khan_Notes/Notes_Paixao_2018.docx
+++ b/Khan_Notes/Notes_Paixao_2018.docx
@@ -59,14 +59,138 @@
           <w:rFonts w:ascii="Garamond" w:hAnsi="Garamond"/>
         </w:rPr>
       </w:pPr>
+      <w:commentRangeStart w:id="0"/>
       <w:r>
         <w:rPr>
           <w:rFonts w:ascii="Garamond" w:hAnsi="Garamond"/>
         </w:rPr>
         <w:t xml:space="preserve">Introduces Banking Sector with balance sheet </w:t>
       </w:r>
-      <w:bookmarkStart w:id="0" w:name="_GoBack"/>
-      <w:bookmarkEnd w:id="0"/>
+      <w:r>
+        <w:rPr>
+          <w:rFonts w:ascii="Garamond" w:hAnsi="Garamond"/>
+        </w:rPr>
+        <w:t>frictions</w:t>
+      </w:r>
+      <w:commentRangeEnd w:id="0"/>
+      <w:r>
+        <w:rPr>
+          <w:rStyle w:val="CommentReference"/>
+        </w:rPr>
+        <w:commentReference w:id="0"/>
+      </w:r>
+      <w:r>
+        <w:rPr>
+          <w:rFonts w:ascii="Garamond" w:hAnsi="Garamond"/>
+        </w:rPr>
+        <w:t xml:space="preserve"> into a </w:t>
+      </w:r>
+      <w:commentRangeStart w:id="1"/>
+      <w:r>
+        <w:rPr>
+          <w:rFonts w:ascii="Garamond" w:hAnsi="Garamond"/>
+        </w:rPr>
+        <w:t>model of long-term collateralized debt with risk of default</w:t>
+      </w:r>
+      <w:commentRangeEnd w:id="1"/>
+      <w:r>
+        <w:rPr>
+          <w:rStyle w:val="CommentReference"/>
+        </w:rPr>
+        <w:commentReference w:id="1"/>
+      </w:r>
+      <w:r>
+        <w:rPr>
+          <w:rFonts w:ascii="Garamond" w:hAnsi="Garamond"/>
+        </w:rPr>
+        <w:t>.</w:t>
+      </w:r>
+    </w:p>
+    <w:p>
+      <w:pPr>
+        <w:pStyle w:val="ListParagraph"/>
+        <w:numPr>
+          <w:ilvl w:val="1"/>
+          <w:numId w:val="2"/>
+        </w:numPr>
+        <w:rPr>
+          <w:rFonts w:ascii="Garamond" w:hAnsi="Garamond"/>
+        </w:rPr>
+      </w:pPr>
+      <w:r>
+        <w:rPr>
+          <w:rFonts w:ascii="Garamond" w:hAnsi="Garamond"/>
+        </w:rPr>
+        <w:t>Credit supply endogenous – determined by capitalization of the entire banking sector.</w:t>
+      </w:r>
+    </w:p>
+    <w:p>
+      <w:pPr>
+        <w:pStyle w:val="ListParagraph"/>
+        <w:numPr>
+          <w:ilvl w:val="0"/>
+          <w:numId w:val="2"/>
+        </w:numPr>
+        <w:rPr>
+          <w:rFonts w:ascii="Garamond" w:hAnsi="Garamond"/>
+        </w:rPr>
+      </w:pPr>
+      <w:r>
+        <w:rPr>
+          <w:rFonts w:ascii="Garamond" w:hAnsi="Garamond"/>
+        </w:rPr>
+        <w:t>When banks poorly capitalized</w:t>
+      </w:r>
+    </w:p>
+    <w:p>
+      <w:pPr>
+        <w:pStyle w:val="ListParagraph"/>
+        <w:numPr>
+          <w:ilvl w:val="1"/>
+          <w:numId w:val="2"/>
+        </w:numPr>
+        <w:rPr>
+          <w:rFonts w:ascii="Garamond" w:hAnsi="Garamond"/>
+        </w:rPr>
+      </w:pPr>
+      <w:r>
+        <w:rPr>
+          <w:rFonts w:ascii="Garamond" w:hAnsi="Garamond"/>
+        </w:rPr>
+        <w:t>Mortgage spreads increase</w:t>
+      </w:r>
+    </w:p>
+    <w:p>
+      <w:pPr>
+        <w:pStyle w:val="ListParagraph"/>
+        <w:numPr>
+          <w:ilvl w:val="1"/>
+          <w:numId w:val="2"/>
+        </w:numPr>
+        <w:rPr>
+          <w:rFonts w:ascii="Garamond" w:hAnsi="Garamond"/>
+        </w:rPr>
+      </w:pPr>
+      <w:r>
+        <w:rPr>
+          <w:rFonts w:ascii="Garamond" w:hAnsi="Garamond"/>
+        </w:rPr>
+        <w:t>Endogenous down payments increase</w:t>
+      </w:r>
+    </w:p>
+    <w:p>
+      <w:pPr>
+        <w:pStyle w:val="ListParagraph"/>
+        <w:numPr>
+          <w:ilvl w:val="0"/>
+          <w:numId w:val="2"/>
+        </w:numPr>
+        <w:rPr>
+          <w:rFonts w:ascii="Garamond" w:hAnsi="Garamond"/>
+        </w:rPr>
+      </w:pPr>
+      <w:bookmarkStart w:id="2" w:name="_GoBack"/>
+      <w:bookmarkEnd w:id="2"/>
     </w:p>
     <w:sectPr>
       <w:pgSz w:w="12240" w:h="15840"/>
@@ -78,6 +202,57 @@
 </w:document>
 </file>
 
+<file path=word/comments.xml><?xml version="1.0" encoding="utf-8"?>
+<w:comments xmlns:wpc="http://schemas.microsoft.com/office/word/2010/wordprocessingCanvas" xmlns:cx="http://schemas.microsoft.com/office/drawing/2014/chartex" xmlns:cx1="http://schemas.microsoft.com/office/drawing/2015/9/8/chartex" xmlns:cx2="http://schemas.microsoft.com/office/drawing/2015/10/21/chartex" xmlns:cx3="http://schemas.microsoft.com/office/drawing/2016/5/9/chartex" xmlns:cx4="http://schemas.microsoft.com/office/drawing/2016/5/10/chartex" xmlns:cx5="http://schemas.microsoft.com/office/drawing/2016/5/11/chartex" xmlns:cx6="http://schemas.microsoft.com/office/drawing/2016/5/12/chartex" xmlns:cx7="http://schemas.microsoft.com/office/drawing/2016/5/13/chartex" xmlns:cx8="http://schemas.microsoft.com/office/drawing/2016/5/14/chartex" xmlns:mc="http://schemas.openxmlformats.org/markup-compatibility/2006" xmlns:aink="http://schemas.microsoft.com/office/drawing/2016/ink" xmlns:am3d="http://schemas.microsoft.com/office/drawing/2017/model3d" xmlns:o="urn:schemas-microsoft-com:office:office" xmlns:r="http://schemas.openxmlformats.org/officeDocument/2006/relationships" xmlns:m="http://schemas.openxmlformats.org/officeDocument/2006/math" xmlns:v="urn:schemas-microsoft-com:vml" xmlns:wp14="http://schemas.microsoft.com/office/word/2010/wordprocessingDrawing" xmlns:wp="http://schemas.openxmlformats.org/drawingml/2006/wordprocessingDrawing" xmlns:w10="urn:schemas-microsoft-com:office:word" xmlns:w="http://schemas.openxmlformats.org/wordprocessingml/2006/main" xmlns:w14="http://schemas.microsoft.com/office/word/2010/wordml" xmlns:w15="http://schemas.microsoft.com/office/word/2012/wordml" xmlns:w16cid="http://schemas.microsoft.com/office/word/2016/wordml/cid" xmlns:w16se="http://schemas.microsoft.com/office/word/2015/wordml/symex" xmlns:wpg="http://schemas.microsoft.com/office/word/2010/wordprocessingGroup" xmlns:wpi="http://schemas.microsoft.com/office/word/2010/wordprocessingInk" xmlns:wne="http://schemas.microsoft.com/office/word/2006/wordml" xmlns:wps="http://schemas.microsoft.com/office/word/2010/wordprocessingShape" mc:Ignorable="w14 w15 w16se w16cid wp14">
+  <w:comment w:id="0" w:author="Shujaat Khan" w:date="2018-06-21T00:22:00Z" w:initials="SK">
+    <w:p>
+      <w:pPr>
+        <w:pStyle w:val="CommentText"/>
+      </w:pPr>
+      <w:r>
+        <w:rPr>
+          <w:rStyle w:val="CommentReference"/>
+        </w:rPr>
+        <w:annotationRef/>
+      </w:r>
+      <w:r>
+        <w:t>Main innovation</w:t>
+      </w:r>
+    </w:p>
+  </w:comment>
+  <w:comment w:id="1" w:author="Shujaat Khan" w:date="2018-06-21T00:22:00Z" w:initials="SK">
+    <w:p>
+      <w:pPr>
+        <w:pStyle w:val="CommentText"/>
+      </w:pPr>
+      <w:r>
+        <w:rPr>
+          <w:rStyle w:val="CommentReference"/>
+        </w:rPr>
+        <w:annotationRef/>
+      </w:r>
+      <w:r>
+        <w:t>This part is standard.</w:t>
+      </w:r>
+    </w:p>
+  </w:comment>
+</w:comments>
+</file>
+
+<file path=word/commentsExtended.xml><?xml version="1.0" encoding="utf-8"?>
+<w15:commentsEx xmlns:wpc="http://schemas.microsoft.com/office/word/2010/wordprocessingCanvas" xmlns:cx="http://schemas.microsoft.com/office/drawing/2014/chartex" xmlns:cx1="http://schemas.microsoft.com/office/drawing/2015/9/8/chartex" xmlns:cx2="http://schemas.microsoft.com/office/drawing/2015/10/21/chartex" xmlns:cx3="http://schemas.microsoft.com/office/drawing/2016/5/9/chartex" xmlns:cx4="http://schemas.microsoft.com/office/drawing/2016/5/10/chartex" xmlns:cx5="http://schemas.microsoft.com/office/drawing/2016/5/11/chartex" xmlns:cx6="http://schemas.microsoft.com/office/drawing/2016/5/12/chartex" xmlns:cx7="http://schemas.microsoft.com/office/drawing/2016/5/13/chartex" xmlns:cx8="http://schemas.microsoft.com/office/drawing/2016/5/14/chartex" xmlns:mc="http://schemas.openxmlformats.org/markup-compatibility/2006" xmlns:aink="http://schemas.microsoft.com/office/drawing/2016/ink" xmlns:am3d="http://schemas.microsoft.com/office/drawing/2017/model3d" xmlns:o="urn:schemas-microsoft-com:office:office" xmlns:r="http://schemas.openxmlformats.org/officeDocument/2006/relationships" xmlns:m="http://schemas.openxmlformats.org/officeDocument/2006/math" xmlns:v="urn:schemas-microsoft-com:vml" xmlns:wp14="http://schemas.microsoft.com/office/word/2010/wordprocessingDrawing" xmlns:wp="http://schemas.openxmlformats.org/drawingml/2006/wordprocessingDrawing" xmlns:w10="urn:schemas-microsoft-com:office:word" xmlns:w="http://schemas.openxmlformats.org/wordprocessingml/2006/main" xmlns:w14="http://schemas.microsoft.com/office/word/2010/wordml" xmlns:w15="http://schemas.microsoft.com/office/word/2012/wordml" xmlns:w16cid="http://schemas.microsoft.com/office/word/2016/wordml/cid" xmlns:w16se="http://schemas.microsoft.com/office/word/2015/wordml/symex" xmlns:wpg="http://schemas.microsoft.com/office/word/2010/wordprocessingGroup" xmlns:wpi="http://schemas.microsoft.com/office/word/2010/wordprocessingInk" xmlns:wne="http://schemas.microsoft.com/office/word/2006/wordml" xmlns:wps="http://schemas.microsoft.com/office/word/2010/wordprocessingShape" mc:Ignorable="w14 w15 w16se w16cid wp14">
+  <w15:commentEx w15:paraId="0B7D50E2" w15:done="0"/>
+  <w15:commentEx w15:paraId="1B20B68B" w15:done="0"/>
+</w15:commentsEx>
+</file>
+
+<file path=word/commentsIds.xml><?xml version="1.0" encoding="utf-8"?>
+<w16cid:commentsIds xmlns:wpc="http://schemas.microsoft.com/office/word/2010/wordprocessingCanvas" xmlns:cx="http://schemas.microsoft.com/office/drawing/2014/chartex" xmlns:cx1="http://schemas.microsoft.com/office/drawing/2015/9/8/chartex" xmlns:cx2="http://schemas.microsoft.com/office/drawing/2015/10/21/chartex" xmlns:cx3="http://schemas.microsoft.com/office/drawing/2016/5/9/chartex" xmlns:cx4="http://schemas.microsoft.com/office/drawing/2016/5/10/chartex" xmlns:cx5="http://schemas.microsoft.com/office/drawing/2016/5/11/chartex" xmlns:cx6="http://schemas.microsoft.com/office/drawing/2016/5/12/chartex" xmlns:cx7="http://schemas.microsoft.com/office/drawing/2016/5/13/chartex" xmlns:cx8="http://schemas.microsoft.com/office/drawing/2016/5/14/chartex" xmlns:mc="http://schemas.openxmlformats.org/markup-compatibility/2006" xmlns:aink="http://schemas.microsoft.com/office/drawing/2016/ink" xmlns:am3d="http://schemas.microsoft.com/office/drawing/2017/model3d" xmlns:o="urn:schemas-microsoft-com:office:office" xmlns:r="http://schemas.openxmlformats.org/officeDocument/2006/relationships" xmlns:m="http://schemas.openxmlformats.org/officeDocument/2006/math" xmlns:v="urn:schemas-microsoft-com:vml" xmlns:wp14="http://schemas.microsoft.com/office/word/2010/wordprocessingDrawing" xmlns:wp="http://schemas.openxmlformats.org/drawingml/2006/wordprocessingDrawing" xmlns:w10="urn:schemas-microsoft-com:office:word" xmlns:w="http://schemas.openxmlformats.org/wordprocessingml/2006/main" xmlns:w14="http://schemas.microsoft.com/office/word/2010/wordml" xmlns:w15="http://schemas.microsoft.com/office/word/2012/wordml" xmlns:w16cid="http://schemas.microsoft.com/office/word/2016/wordml/cid" xmlns:w16se="http://schemas.microsoft.com/office/word/2015/wordml/symex" xmlns:wpg="http://schemas.microsoft.com/office/word/2010/wordprocessingGroup" xmlns:wpi="http://schemas.microsoft.com/office/word/2010/wordprocessingInk" xmlns:wne="http://schemas.microsoft.com/office/word/2006/wordml" xmlns:wps="http://schemas.microsoft.com/office/word/2010/wordprocessingShape" mc:Ignorable="w14 w15 w16se w16cid wp14">
+  <w16cid:commentId w16cid:paraId="0B7D50E2" w16cid:durableId="1ED56E50"/>
+  <w16cid:commentId w16cid:paraId="1B20B68B" w16cid:durableId="1ED56E2E"/>
+</w16cid:commentsIds>
+</file>
+
 <file path=word/numbering.xml><?xml version="1.0" encoding="utf-8"?>
 <w:numbering xmlns:wpc="http://schemas.microsoft.com/office/word/2010/wordprocessingCanvas" xmlns:cx="http://schemas.microsoft.com/office/drawing/2014/chartex" xmlns:cx1="http://schemas.microsoft.com/office/drawing/2015/9/8/chartex" xmlns:cx2="http://schemas.microsoft.com/office/drawing/2015/10/21/chartex" xmlns:cx3="http://schemas.microsoft.com/office/drawing/2016/5/9/chartex" xmlns:cx4="http://schemas.microsoft.com/office/drawing/2016/5/10/chartex" xmlns:cx5="http://schemas.microsoft.com/office/drawing/2016/5/11/chartex" xmlns:cx6="http://schemas.microsoft.com/office/drawing/2016/5/12/chartex" xmlns:cx7="http://schemas.microsoft.com/office/drawing/2016/5/13/chartex" xmlns:cx8="http://schemas.microsoft.com/office/drawing/2016/5/14/chartex" xmlns:mc="http://schemas.openxmlformats.org/markup-compatibility/2006" xmlns:aink="http://schemas.microsoft.com/office/drawing/2016/ink" xmlns:am3d="http://schemas.microsoft.com/office/drawing/2017/model3d" xmlns:o="urn:schemas-microsoft-com:office:office" xmlns:r="http://schemas.openxmlformats.org/officeDocument/2006/relationships" xmlns:m="http://schemas.openxmlformats.org/officeDocument/2006/math" xmlns:v="urn:schemas-microsoft-com:vml" xmlns:wp14="http://schemas.microsoft.com/office/word/2010/wordprocessingDrawing" xmlns:wp="http://schemas.openxmlformats.org/drawingml/2006/wordprocessingDrawing" xmlns:w10="urn:schemas-microsoft-com:office:word" xmlns:w="http://schemas.openxmlformats.org/wordprocessingml/2006/main" xmlns:w14="http://schemas.microsoft.com/office/word/2010/wordml" xmlns:w15="http://schemas.microsoft.com/office/word/2012/wordml" xmlns:w16cid="http://schemas.microsoft.com/office/word/2016/wordml/cid" xmlns:w16se="http://schemas.microsoft.com/office/word/2015/wordml/symex" xmlns:wpg="http://schemas.microsoft.com/office/word/2010/wordprocessingGroup" xmlns:wpi="http://schemas.microsoft.com/office/word/2010/wordprocessingInk" xmlns:wne="http://schemas.microsoft.com/office/word/2006/wordml" xmlns:wps="http://schemas.microsoft.com/office/word/2010/wordprocessingShape" mc:Ignorable="w14 w15 w16se w16cid wp14">
   <w:abstractNum w:abstractNumId="0" w15:restartNumberingAfterBreak="0">
@@ -95,7 +270,7 @@
         <w:rFonts w:ascii="Symbol" w:eastAsiaTheme="minorHAnsi" w:hAnsi="Symbol" w:cstheme="minorBidi" w:hint="default"/>
       </w:rPr>
     </w:lvl>
-    <w:lvl w:ilvl="1" w:tplc="04090003" w:tentative="1">
+    <w:lvl w:ilvl="1" w:tplc="04090003">
       <w:start w:val="1"/>
       <w:numFmt w:val="bullet"/>
       <w:lvlText w:val="o"/>
@@ -311,6 +486,14 @@
     <w:abstractNumId w:val="0"/>
   </w:num>
 </w:numbering>
+</file>
+
+<file path=word/people.xml><?xml version="1.0" encoding="utf-8"?>
+<w15:people xmlns:wpc="http://schemas.microsoft.com/office/word/2010/wordprocessingCanvas" xmlns:cx="http://schemas.microsoft.com/office/drawing/2014/chartex" xmlns:cx1="http://schemas.microsoft.com/office/drawing/2015/9/8/chartex" xmlns:cx2="http://schemas.microsoft.com/office/drawing/2015/10/21/chartex" xmlns:cx3="http://schemas.microsoft.com/office/drawing/2016/5/9/chartex" xmlns:cx4="http://schemas.microsoft.com/office/drawing/2016/5/10/chartex" xmlns:cx5="http://schemas.microsoft.com/office/drawing/2016/5/11/chartex" xmlns:cx6="http://schemas.microsoft.com/office/drawing/2016/5/12/chartex" xmlns:cx7="http://schemas.microsoft.com/office/drawing/2016/5/13/chartex" xmlns:cx8="http://schemas.microsoft.com/office/drawing/2016/5/14/chartex" xmlns:mc="http://schemas.openxmlformats.org/markup-compatibility/2006" xmlns:aink="http://schemas.microsoft.com/office/drawing/2016/ink" xmlns:am3d="http://schemas.microsoft.com/office/drawing/2017/model3d" xmlns:o="urn:schemas-microsoft-com:office:office" xmlns:r="http://schemas.openxmlformats.org/officeDocument/2006/relationships" xmlns:m="http://schemas.openxmlformats.org/officeDocument/2006/math" xmlns:v="urn:schemas-microsoft-com:vml" xmlns:wp14="http://schemas.microsoft.com/office/word/2010/wordprocessingDrawing" xmlns:wp="http://schemas.openxmlformats.org/drawingml/2006/wordprocessingDrawing" xmlns:w10="urn:schemas-microsoft-com:office:word" xmlns:w="http://schemas.openxmlformats.org/wordprocessingml/2006/main" xmlns:w14="http://schemas.microsoft.com/office/word/2010/wordml" xmlns:w15="http://schemas.microsoft.com/office/word/2012/wordml" xmlns:w16cid="http://schemas.microsoft.com/office/word/2016/wordml/cid" xmlns:w16se="http://schemas.microsoft.com/office/word/2015/wordml/symex" xmlns:wpg="http://schemas.microsoft.com/office/word/2010/wordprocessingGroup" xmlns:wpi="http://schemas.microsoft.com/office/word/2010/wordprocessingInk" xmlns:wne="http://schemas.microsoft.com/office/word/2006/wordml" xmlns:wps="http://schemas.microsoft.com/office/word/2010/wordprocessingShape" mc:Ignorable="w14 w15 w16se w16cid wp14">
+  <w15:person w15:author="Shujaat Khan">
+    <w15:presenceInfo w15:providerId="Windows Live" w15:userId="0b86bf97-6798-48ed-b857-e7d8f147d60c"/>
+  </w15:person>
+</w15:people>
 </file>
 
 <file path=word/styles.xml><?xml version="1.0" encoding="utf-8"?>
@@ -1132,7 +1315,7 @@
 </file>
 
 <file path=customXml/itemProps1.xml><?xml version="1.0" encoding="utf-8"?>
-<ds:datastoreItem xmlns:ds="http://schemas.openxmlformats.org/officeDocument/2006/customXml" ds:itemID="{216552B5-02D6-664A-96F7-25C0152497DF}">
+<ds:datastoreItem xmlns:ds="http://schemas.openxmlformats.org/officeDocument/2006/customXml" ds:itemID="{0F0D582E-B0B3-2A40-8557-4E9F36D9C317}">
   <ds:schemaRefs>
     <ds:schemaRef ds:uri="http://schemas.openxmlformats.org/officeDocument/2006/bibliography"/>
   </ds:schemaRefs>

</xml_diff>